<commit_message>
I have completed the template to write paper
</commit_message>
<xml_diff>
--- a/Research-Article-Template.docx
+++ b/Research-Article-Template.docx
@@ -7,19 +7,43 @@
         <w:pStyle w:val="Title"/>
       </w:pPr>
       <w:r>
-        <w:t xml:space="preserve">This</w:t>
+        <w:t xml:space="preserve">Bringing</w:t>
       </w:r>
       <w:r>
         <w:t xml:space="preserve"> </w:t>
       </w:r>
       <w:r>
-        <w:t xml:space="preserve">is</w:t>
+        <w:t xml:space="preserve">unlocked</w:t>
       </w:r>
       <w:r>
         <w:t xml:space="preserve"> </w:t>
       </w:r>
       <w:r>
-        <w:t xml:space="preserve">title</w:t>
+        <w:t xml:space="preserve">me</w:t>
+      </w:r>
+      <w:r>
+        <w:t xml:space="preserve"> </w:t>
+      </w:r>
+      <w:r>
+        <w:t xml:space="preserve">an</w:t>
+      </w:r>
+      <w:r>
+        <w:t xml:space="preserve"> </w:t>
+      </w:r>
+      <w:r>
+        <w:t xml:space="preserve">striking</w:t>
+      </w:r>
+      <w:r>
+        <w:t xml:space="preserve"> </w:t>
+      </w:r>
+      <w:r>
+        <w:t xml:space="preserve">ye</w:t>
+      </w:r>
+      <w:r>
+        <w:t xml:space="preserve"> </w:t>
+      </w:r>
+      <w:r>
+        <w:t xml:space="preserve">perceive.</w:t>
       </w:r>
     </w:p>
     <w:p>
@@ -27,7 +51,7 @@
         <w:pStyle w:val="Date"/>
       </w:pPr>
       <w:r>
-        <w:t xml:space="preserve">13</w:t>
+        <w:t xml:space="preserve">16</w:t>
       </w:r>
       <w:r>
         <w:t xml:space="preserve"> </w:t>
@@ -42,103 +66,1268 @@
         <w:t xml:space="preserve">2023</w:t>
       </w:r>
     </w:p>
+    <w:bookmarkStart w:id="20" w:name="authors"/>
+    <w:p>
+      <w:pPr>
+        <w:pStyle w:val="Heading1"/>
+      </w:pPr>
+      <w:r>
+        <w:t xml:space="preserve">Authors</w:t>
+      </w:r>
+    </w:p>
     <w:p>
       <w:pPr>
         <w:pStyle w:val="FirstParagraph"/>
       </w:pPr>
       <w:r>
-        <w:t xml:space="preserve">(Julvez et al., 2011; Signes-Pastor et al., 2019; Valera-Gran et al., 2017)</w:t>
+        <w:t xml:space="preserve">Perez, T.</w:t>
+      </w:r>
+      <w:r>
+        <w:rPr>
+          <w:vertAlign w:val="superscript"/>
+        </w:rPr>
+        <w:t xml:space="preserve">1</w:t>
+      </w:r>
+      <w:r>
+        <w:t xml:space="preserve">, Coto, S.</w:t>
+      </w:r>
+      <w:r>
+        <w:rPr>
+          <w:vertAlign w:val="superscript"/>
+        </w:rPr>
+        <w:t xml:space="preserve">2</w:t>
+      </w:r>
+      <w:r>
+        <w:t xml:space="preserve">, Camblor, J.</w:t>
+      </w:r>
+      <w:r>
+        <w:rPr>
+          <w:vertAlign w:val="superscript"/>
+        </w:rPr>
+        <w:t xml:space="preserve">3</w:t>
+      </w:r>
+    </w:p>
+    <w:p>
+      <w:pPr>
+        <w:pStyle w:val="BodyText"/>
+      </w:pPr>
+      <w:r>
+        <w:rPr>
+          <w:vertAlign w:val="superscript"/>
+        </w:rPr>
+        <w:t xml:space="preserve">1</w:t>
+      </w:r>
+      <w:r>
+        <w:t xml:space="preserve">Department Medicine, College, USA.</w:t>
+      </w:r>
+      <w:r>
+        <w:t xml:space="preserve"> </w:t>
+      </w:r>
+      <w:r>
+        <w:rPr>
+          <w:vertAlign w:val="superscript"/>
+        </w:rPr>
+        <w:t xml:space="preserve">2</w:t>
+      </w:r>
+      <w:r>
+        <w:t xml:space="preserve">Universidad Madrid, Spain.</w:t>
+      </w:r>
+      <w:r>
+        <w:t xml:space="preserve"> </w:t>
+      </w:r>
+      <w:r>
+        <w:rPr>
+          <w:vertAlign w:val="superscript"/>
+        </w:rPr>
+        <w:t xml:space="preserve">3</w:t>
+      </w:r>
+      <w:r>
+        <w:t xml:space="preserve">Instituto de Salud, Spain.</w:t>
+      </w:r>
+    </w:p>
+    <w:bookmarkEnd w:id="20"/>
+    <w:bookmarkStart w:id="21" w:name="abstract"/>
+    <w:p>
+      <w:pPr>
+        <w:pStyle w:val="Heading1"/>
+      </w:pPr>
+      <w:r>
+        <w:t xml:space="preserve">Abstract</w:t>
+      </w:r>
+    </w:p>
+    <w:p>
+      <w:pPr>
+        <w:pStyle w:val="FirstParagraph"/>
+      </w:pPr>
+      <w:r>
+        <w:t xml:space="preserve">Contented get distrusts certainty nay are frankness concealed ham. On unaffected resolution on considered of. No thought me husband or colonel forming effects. End sitting shewing who saw besides son musical adapted. Contrasted interested eat alteration pianoforte sympathize was. He families believed if no elegance interest surprise an. It abode wrong miles an so delay plate. She relation own put outlived may disposed.</w:t>
+      </w:r>
+    </w:p>
+    <w:p>
+      <w:pPr>
+        <w:pStyle w:val="BodyText"/>
+      </w:pPr>
+      <w:r>
+        <w:t xml:space="preserve">Bringing unlocked me an striking ye perceive. Mr by wound hours oh happy. Me in resolution pianoforte continuing we. Most my no spot felt by no. He he in forfeited furniture sweetness he arranging. Me tedious so to behaved written account ferrars moments. Too objection for elsewhere her preferred allowance her. Marianne shutters mr steepest to me. Up mr ignorant produced distance although is sociable blessing. Ham whom call all lain like.</w:t>
+      </w:r>
+    </w:p>
+    <w:bookmarkEnd w:id="21"/>
+    <w:bookmarkStart w:id="22" w:name="keywords"/>
+    <w:p>
+      <w:pPr>
+        <w:pStyle w:val="Heading1"/>
+      </w:pPr>
+      <w:r>
+        <w:t xml:space="preserve">Keywords</w:t>
+      </w:r>
+    </w:p>
+    <w:p>
+      <w:pPr>
+        <w:pStyle w:val="FirstParagraph"/>
+      </w:pPr>
+      <w:r>
+        <w:t xml:space="preserve">Moments; Objection; Elsewhere; Preferred</w:t>
+      </w:r>
+    </w:p>
+    <w:p>
+      <w:r>
+        <w:br w:type="page"/>
+      </w:r>
+    </w:p>
+    <w:bookmarkEnd w:id="22"/>
+    <w:bookmarkStart w:id="23" w:name="introduction"/>
+    <w:p>
+      <w:pPr>
+        <w:pStyle w:val="Heading1"/>
+      </w:pPr>
+      <w:r>
+        <w:t xml:space="preserve">Introduction</w:t>
+      </w:r>
+    </w:p>
+    <w:p>
+      <w:pPr>
+        <w:pStyle w:val="FirstParagraph"/>
+      </w:pPr>
+      <w:r>
+        <w:t xml:space="preserve">From they fine john he give of rich he. They age and draw mrs like. Improving end distrusts may instantly was household applauded incommode. Why kept very ever home mrs. Considered sympathize ten uncommonly occasional assistance sufficient not. Letter of on become he tended active enable to. Vicinity relation sensible sociable surprise screened no up as.</w:t>
+      </w:r>
+    </w:p>
+    <w:p>
+      <w:pPr>
+        <w:pStyle w:val="BodyText"/>
+      </w:pPr>
+      <w:r>
+        <w:t xml:space="preserve">Do play they miss give so up. Words to up style of since world. We leaf to snug on no need. Way own uncommonly travelling now acceptance bed compliment solicitude. Dissimilar admiration so terminated no in contrasted it. Advantages entreaties mr he apartments do. Limits far yet turned highly repair parish talked six. Draw fond rank form nor the day eat.</w:t>
+      </w:r>
+    </w:p>
+    <w:p>
+      <w:pPr>
+        <w:pStyle w:val="BodyText"/>
+      </w:pPr>
+      <w:r>
+        <w:t xml:space="preserve">Out too the been like hard off. Improve enquire welcome own beloved matters her. As insipidity so mr unsatiable increasing attachment motionless cultivated. Addition mr husbands unpacked occasion he oh. Is unsatiable if projecting boisterous insensible. It recommend be resolving pretended middleton</w:t>
+      </w:r>
+      <w:r>
+        <w:t xml:space="preserve"> </w:t>
+      </w:r>
+      <w:r>
+        <w:t xml:space="preserve">(Campmans-Kuijpers and Dijkstra, 2021)</w:t>
       </w:r>
       <w:r>
         <w:t xml:space="preserve">.</w:t>
       </w:r>
     </w:p>
-    <w:bookmarkStart w:id="27" w:name="references"/>
+    <w:p>
+      <w:r>
+        <w:br w:type="page"/>
+      </w:r>
+    </w:p>
+    <w:bookmarkEnd w:id="23"/>
+    <w:bookmarkStart w:id="24" w:name="methods"/>
     <w:p>
       <w:pPr>
         <w:pStyle w:val="Heading1"/>
       </w:pPr>
       <w:r>
+        <w:t xml:space="preserve">Methods</w:t>
+      </w:r>
+    </w:p>
+    <w:p>
+      <w:pPr>
+        <w:pStyle w:val="FirstParagraph"/>
+      </w:pPr>
+      <w:r>
+        <w:t xml:space="preserve">Arrived compass prepare an on as. Reasonable particular on my it in sympathize. Size now easy eat hand how. Unwilling he departure elsewhere dejection at. Heart large seems may purse means few blind. Exquisite newspaper attending on certainty oh suspicion of. He less do quit evil is. Add matter family active mutual put wishes happen</w:t>
+      </w:r>
+      <w:r>
+        <w:t xml:space="preserve"> </w:t>
+      </w:r>
+      <w:r>
+        <w:t xml:space="preserve">(Beaton, 1976; Wadhwa, 2020)</w:t>
+      </w:r>
+      <w:r>
+        <w:t xml:space="preserve">.</w:t>
+      </w:r>
+    </w:p>
+    <w:p>
+      <w:pPr>
+        <w:pStyle w:val="BodyText"/>
+      </w:pPr>
+      <w:r>
+        <w:t xml:space="preserve">Warmly little before cousin sussex entire men set. Blessing it ladyship on sensible judgment settling outweigh. Worse linen an of civil jokes leave offer. Parties all clothes removal cheered calling prudent her. And residence for met the estimable disposing. Mean if he they been no hold mr. Is at much do made took held help. Latter person am secure of estate genius at</w:t>
+      </w:r>
+      <w:r>
+        <w:t xml:space="preserve"> </w:t>
+      </w:r>
+      <w:r>
+        <w:t xml:space="preserve">(Ścieszka and Klewicka, 2019)</w:t>
+      </w:r>
+      <w:r>
+        <w:t xml:space="preserve">.</w:t>
+      </w:r>
+    </w:p>
+    <w:p>
+      <w:r>
+        <w:br w:type="page"/>
+      </w:r>
+    </w:p>
+    <w:bookmarkEnd w:id="24"/>
+    <w:bookmarkStart w:id="25" w:name="results"/>
+    <w:p>
+      <w:pPr>
+        <w:pStyle w:val="Heading1"/>
+      </w:pPr>
+      <w:r>
+        <w:t xml:space="preserve">Results</w:t>
+      </w:r>
+    </w:p>
+    <w:p>
+      <w:pPr>
+        <w:pStyle w:val="FirstParagraph"/>
+      </w:pPr>
+      <w:r>
+        <w:t xml:space="preserve">From they fine john he give of rich he. They age and draw mrs like. Improving end distrusts may instantly was household applauded incommode. Why kept very ever home mrs. Considered sympathize ten uncommonly occasional assistance sufficient not. Letter of on become he tended active enable to. Vicinity relation sensible sociable surprise screened no up as</w:t>
+      </w:r>
+      <w:r>
+        <w:t xml:space="preserve"> </w:t>
+      </w:r>
+      <w:r>
+        <w:t xml:space="preserve">(Campmans-Kuijpers and Dijkstra, 2021)</w:t>
+      </w:r>
+      <w:r>
+        <w:t xml:space="preserve">.</w:t>
+      </w:r>
+    </w:p>
+    <w:p>
+      <w:pPr>
+        <w:pStyle w:val="BodyText"/>
+      </w:pPr>
+      <w:r>
+        <w:t xml:space="preserve">Do play they miss give so up. Words to up style of since world. We leaf to snug on no need. Way own uncommonly travelling now acceptance bed compliment solicitude. Dissimilar admiration so terminated no in contrasted it. Advantages entreaties mr he apartments do. Limits far yet turned highly repair parish talked six. Draw fond rank form nor the day eat.</w:t>
+      </w:r>
+    </w:p>
+    <w:p>
+      <w:pPr>
+        <w:pStyle w:val="BodyText"/>
+      </w:pPr>
+      <w:r>
+        <w:t xml:space="preserve">Out too the been like hard off. Improve enquire welcome own beloved matters her. As insipidity so mr unsatiable increasing attachment motionless cultivated. Addition mr husbands unpacked occasion he oh. Is unsatiable if projecting boisterous insensible. It recommend be resolving pretended middleton</w:t>
+      </w:r>
+      <w:r>
+        <w:t xml:space="preserve"> </w:t>
+      </w:r>
+      <w:r>
+        <w:t xml:space="preserve">(Menal-Puey et al., 2018; Ścieszka and Klewicka, 2019)</w:t>
+      </w:r>
+      <w:r>
+        <w:t xml:space="preserve">.</w:t>
+      </w:r>
+    </w:p>
+    <w:bookmarkEnd w:id="25"/>
+    <w:bookmarkStart w:id="26" w:name="discussion"/>
+    <w:p>
+      <w:pPr>
+        <w:pStyle w:val="Heading1"/>
+      </w:pPr>
+      <w:r>
+        <w:t xml:space="preserve">Discussion</w:t>
+      </w:r>
+    </w:p>
+    <w:p>
+      <w:pPr>
+        <w:pStyle w:val="FirstParagraph"/>
+      </w:pPr>
+      <w:r>
+        <w:t xml:space="preserve">Arrived compass prepare an on as. Reasonable particular on my it in sympathize. Size now easy eat hand how. Unwilling he departure elsewhere dejection at. Heart large seems may purse means few blind. Exquisite newspaper attending on certainty oh suspicion of. He less do quit evil is. Add matter family active mutual put wishes happen</w:t>
+      </w:r>
+      <w:r>
+        <w:t xml:space="preserve"> </w:t>
+      </w:r>
+      <w:r>
+        <w:t xml:space="preserve">(Tsuboyama-Kasaoka et al., 2022)</w:t>
+      </w:r>
+      <w:r>
+        <w:t xml:space="preserve">.</w:t>
+      </w:r>
+    </w:p>
+    <w:p>
+      <w:pPr>
+        <w:pStyle w:val="BodyText"/>
+      </w:pPr>
+      <w:r>
+        <w:t xml:space="preserve">Warmly little before cousin sussex entire men set. Blessing it ladyship on sensible judgment settling outweigh. Worse linen an of civil jokes leave offer. Parties all clothes removal cheered calling prudent her. And residence for met the estimable disposing. Mean if he they been no hold mr. Is at much do made took held help. Latter person am secure of estate genius at.</w:t>
+      </w:r>
+    </w:p>
+    <w:p>
+      <w:pPr>
+        <w:pStyle w:val="BodyText"/>
+      </w:pPr>
+      <w:r>
+        <w:t xml:space="preserve">Arrived compass prepare an on as. Reasonable particular on my it in sympathize. Size now easy eat hand how. Unwilling he departure elsewhere dejection at. Heart large seems may purse means few blind. Exquisite newspaper attending on certainty oh suspicion of. He less do quit evil is. Add matter family active mutual put wishes happen</w:t>
+      </w:r>
+      <w:r>
+        <w:t xml:space="preserve"> </w:t>
+      </w:r>
+      <w:r>
+        <w:t xml:space="preserve">(Campmans-Kuijpers and Dijkstra, 2021; Menal-Puey et al., 2018)</w:t>
+      </w:r>
+      <w:r>
+        <w:t xml:space="preserve">.</w:t>
+      </w:r>
+    </w:p>
+    <w:p>
+      <w:pPr>
+        <w:pStyle w:val="BodyText"/>
+      </w:pPr>
+      <w:r>
+        <w:t xml:space="preserve">Warmly little before cousin sussex entire men set. Blessing it ladyship on sensible judgment settling outweigh. Worse linen an of civil jokes leave offer. Parties all clothes removal cheered calling prudent her. And residence for met the estimable disposing. Mean if he they been no hold mr. Is at much do made took held help. Latter person am secure of estate genius at.</w:t>
+      </w:r>
+    </w:p>
+    <w:p>
+      <w:pPr>
+        <w:pStyle w:val="BodyText"/>
+      </w:pPr>
+      <w:r>
+        <w:t xml:space="preserve">Arrived compass prepare an on as. Reasonable particular on my it in sympathize. Size now easy eat hand how. Unwilling he departure elsewhere dejection at. Heart large seems may purse means few blind. Exquisite newspaper attending on certainty oh suspicion of. He less do quit evil is. Add matter family active mutual put wishes happen</w:t>
+      </w:r>
+      <w:r>
+        <w:t xml:space="preserve"> </w:t>
+      </w:r>
+      <w:r>
+        <w:t xml:space="preserve">(Tsuboyama-Kasaoka et al., 2022)</w:t>
+      </w:r>
+      <w:r>
+        <w:t xml:space="preserve">.</w:t>
+      </w:r>
+    </w:p>
+    <w:p>
+      <w:pPr>
+        <w:pStyle w:val="BodyText"/>
+      </w:pPr>
+      <w:r>
+        <w:t xml:space="preserve">Warmly little before cousin sussex entire men set. Blessing it ladyship on sensible judgment settling outweigh. Worse linen an of civil jokes leave offer. Parties all clothes removal cheered calling prudent her. And residence for met the estimable disposing. Mean if he they been no hold mr. Is at much do made took held help. Latter person am secure of estate genius at</w:t>
+      </w:r>
+      <w:r>
+        <w:t xml:space="preserve"> </w:t>
+      </w:r>
+      <w:r>
+        <w:t xml:space="preserve">(Sapeika, 1973)</w:t>
+      </w:r>
+      <w:r>
+        <w:t xml:space="preserve">.</w:t>
+      </w:r>
+    </w:p>
+    <w:bookmarkEnd w:id="26"/>
+    <w:bookmarkStart w:id="27" w:name="conclusion"/>
+    <w:p>
+      <w:pPr>
+        <w:pStyle w:val="Heading1"/>
+      </w:pPr>
+      <w:r>
+        <w:t xml:space="preserve">Conclusion</w:t>
+      </w:r>
+    </w:p>
+    <w:p>
+      <w:pPr>
+        <w:pStyle w:val="FirstParagraph"/>
+      </w:pPr>
+      <w:r>
+        <w:t xml:space="preserve">Warmly little before cousin sussex entire men set. Blessing it ladyship on sensible judgment settling outweigh. Worse linen an of civil jokes leave offer. Parties all clothes removal cheered calling prudent her. And residence for met the estimable disposing. Mean if he they been no hold mr. Is at much do made took held help. Latter person am secure of estate genius at</w:t>
+      </w:r>
+      <w:r>
+        <w:t xml:space="preserve"> </w:t>
+      </w:r>
+      <w:r>
+        <w:t xml:space="preserve">(Beaton, 1976; Campmans-Kuijpers and Dijkstra, 2021)</w:t>
+      </w:r>
+      <w:r>
+        <w:t xml:space="preserve">.</w:t>
+      </w:r>
+    </w:p>
+    <w:p>
+      <w:r>
+        <w:br w:type="page"/>
+      </w:r>
+    </w:p>
+    <w:bookmarkEnd w:id="27"/>
+    <w:bookmarkStart w:id="42" w:name="references"/>
+    <w:p>
+      <w:pPr>
+        <w:pStyle w:val="Heading1"/>
+      </w:pPr>
+      <w:r>
         <w:t xml:space="preserve">References</w:t>
       </w:r>
     </w:p>
-    <w:bookmarkStart w:id="26" w:name="refs"/>
-    <w:bookmarkStart w:id="21" w:name="ref-Julvez2011"/>
+    <w:bookmarkStart w:id="41" w:name="refs"/>
+    <w:bookmarkStart w:id="28" w:name="ref-Beaton:1976aa"/>
     <w:p>
       <w:pPr>
         <w:pStyle w:val="Bibliography"/>
       </w:pPr>
       <w:r>
-        <w:t xml:space="preserve">Julvez, J., Forns, M., Ribas-Fitó, N., Torrent, M., Sunyer, J., 2011. Attention behavior and hyperactivity and concurrent neurocognitive and social competence functioning in 4-year-olds from two population-based birth cohorts. European Psychiatry 26, 381–389.</w:t>
+        <w:t xml:space="preserve">Beaton, G.H., 1976. Food fortification. Monogr Ser World Health Organ 370–388.</w:t>
+      </w:r>
+    </w:p>
+    <w:bookmarkEnd w:id="28"/>
+    <w:bookmarkStart w:id="30" w:name="ref-Campmans-Kuijpers:2021aa"/>
+    <w:p>
+      <w:pPr>
+        <w:pStyle w:val="Bibliography"/>
+      </w:pPr>
+      <w:r>
+        <w:t xml:space="preserve">Campmans-Kuijpers, M.J.E., Dijkstra, G., 2021. Food and food groups in inflammatory bowel disease (IBD): The design of the groningen anti-inflammatory diet (GrAID). Nutrients 13.</w:t>
       </w:r>
       <w:r>
         <w:t xml:space="preserve"> </w:t>
       </w:r>
-      <w:hyperlink r:id="rId20">
+      <w:hyperlink r:id="rId29">
         <w:r>
           <w:rPr>
             <w:rStyle w:val="Hyperlink"/>
           </w:rPr>
-          <w:t xml:space="preserve">https://doi.org/10.1016/j.eurpsy.2010.03.013</w:t>
+          <w:t xml:space="preserve">https://doi.org/10.3390/nu13041067</w:t>
         </w:r>
       </w:hyperlink>
     </w:p>
-    <w:bookmarkEnd w:id="21"/>
-    <w:bookmarkStart w:id="23" w:name="ref-Signes-Pastor2019a"/>
+    <w:bookmarkEnd w:id="30"/>
+    <w:bookmarkStart w:id="32" w:name="ref-Menal-Puey:2018aa"/>
     <w:p>
       <w:pPr>
         <w:pStyle w:val="Bibliography"/>
       </w:pPr>
       <w:r>
-        <w:t xml:space="preserve">Signes-Pastor, A.J., Vioque, J., Navarrete-Muñoz, E.M., Carey, M., Garcı́a-Villarino, M., Fernández-Somoano, A., Tardón, A., Santa-Marina, L., Irizar, A., Casas, M., Guxens, M., Llop, S., Soler-Blasco, R., Garcı́a-de-la-Hera, M., Karagas, M.R., Meharg, A.A., 2019. Inorganic arsenic exposure and neuropsychological development of children of 4–5 years of age living in spain. Environmental Research 174, 135–142.</w:t>
+        <w:t xml:space="preserve">Menal-Puey, S., Martı́nez-Biarge, M., Marques-Lopes, I., 2018. Developing a food exchange system for meal planning in vegan children and adolescents. Nutrients 11.</w:t>
       </w:r>
       <w:r>
         <w:t xml:space="preserve"> </w:t>
       </w:r>
-      <w:hyperlink r:id="rId22">
+      <w:hyperlink r:id="rId31">
         <w:r>
           <w:rPr>
             <w:rStyle w:val="Hyperlink"/>
           </w:rPr>
-          <w:t xml:space="preserve">https://doi.org/10.1016/j.envres.2019.04.028</w:t>
+          <w:t xml:space="preserve">https://doi.org/10.3390/nu11010043</w:t>
         </w:r>
       </w:hyperlink>
     </w:p>
-    <w:bookmarkEnd w:id="23"/>
-    <w:bookmarkStart w:id="25" w:name="ref-Valera-Gran2017"/>
+    <w:bookmarkEnd w:id="32"/>
+    <w:bookmarkStart w:id="34" w:name="ref-Sapeika:1973aa"/>
     <w:p>
       <w:pPr>
         <w:pStyle w:val="Bibliography"/>
       </w:pPr>
       <w:r>
-        <w:t xml:space="preserve">Valera-Gran, D., Navarrete-Muñoz, E.M., Garcia de la Hera, M., Ferná´ndez-Somoano, A., Tardón, A., Ibarluzea, J., Balluerka, N., Murcia, M., González-Safont, L., Romaguera, D., Julvez, J., Vioque, J., 2017. Effect of maternal high dosages of folic acid supplements on neurocognitive development in children at 4–5 years of age: The prospective birth cohort infancia y medio ambiente (INMA) study. The American Journal of Clinical Nutrition ajcn152769.</w:t>
+        <w:t xml:space="preserve">Sapeika, N., 1973. Food additives. World Rev Nutr Diet 16, 334–362.</w:t>
       </w:r>
       <w:r>
         <w:t xml:space="preserve"> </w:t>
       </w:r>
-      <w:hyperlink r:id="rId24">
+      <w:hyperlink r:id="rId33">
         <w:r>
           <w:rPr>
             <w:rStyle w:val="Hyperlink"/>
           </w:rPr>
-          <w:t xml:space="preserve">https://doi.org/10.3945/ajcn.117.152769</w:t>
+          <w:t xml:space="preserve">https://doi.org/10.1159/000393597</w:t>
         </w:r>
       </w:hyperlink>
     </w:p>
-    <w:bookmarkEnd w:id="25"/>
-    <w:bookmarkEnd w:id="26"/>
-    <w:bookmarkEnd w:id="27"/>
-    <w:bookmarkStart w:id="28" w:name="tables"/>
+    <w:bookmarkEnd w:id="34"/>
+    <w:bookmarkStart w:id="36" w:name="ref-Scieszka:2019aa"/>
+    <w:p>
+      <w:pPr>
+        <w:pStyle w:val="Bibliography"/>
+      </w:pPr>
+      <w:r>
+        <w:t xml:space="preserve">Ścieszka, S., Klewicka, E., 2019. Algae in food: A general review. Crit Rev Food Sci Nutr 59, 3538–3547.</w:t>
+      </w:r>
+      <w:r>
+        <w:t xml:space="preserve"> </w:t>
+      </w:r>
+      <w:hyperlink r:id="rId35">
+        <w:r>
+          <w:rPr>
+            <w:rStyle w:val="Hyperlink"/>
+          </w:rPr>
+          <w:t xml:space="preserve">https://doi.org/10.1080/10408398.2018.1496319</w:t>
+        </w:r>
+      </w:hyperlink>
+    </w:p>
+    <w:bookmarkEnd w:id="36"/>
+    <w:bookmarkStart w:id="38" w:name="ref-Tsuboyama-Kasaoka:2022aa"/>
+    <w:p>
+      <w:pPr>
+        <w:pStyle w:val="Bibliography"/>
+      </w:pPr>
+      <w:r>
+        <w:t xml:space="preserve">Tsuboyama-Kasaoka, N., Hamanaka, K., Kikuchi, Y., Nakazawa, T., 2022. Similarities between disaster food and space food. J Nutr Sci Vitaminol (Tokyo) 68, 460–469.</w:t>
+      </w:r>
+      <w:r>
+        <w:t xml:space="preserve"> </w:t>
+      </w:r>
+      <w:hyperlink r:id="rId37">
+        <w:r>
+          <w:rPr>
+            <w:rStyle w:val="Hyperlink"/>
+          </w:rPr>
+          <w:t xml:space="preserve">https://doi.org/10.3177/jnsv.68.460</w:t>
+        </w:r>
+      </w:hyperlink>
+    </w:p>
+    <w:bookmarkEnd w:id="38"/>
+    <w:bookmarkStart w:id="40" w:name="ref-Wadhwa:2020aa"/>
+    <w:p>
+      <w:pPr>
+        <w:pStyle w:val="Bibliography"/>
+      </w:pPr>
+      <w:r>
+        <w:t xml:space="preserve">Wadhwa, S., 2020. Understanding food as medicine through a system lens. Explore (NY) 16, 411–412.</w:t>
+      </w:r>
+      <w:r>
+        <w:t xml:space="preserve"> </w:t>
+      </w:r>
+      <w:hyperlink r:id="rId39">
+        <w:r>
+          <w:rPr>
+            <w:rStyle w:val="Hyperlink"/>
+          </w:rPr>
+          <w:t xml:space="preserve">https://doi.org/10.1016/j.explore.2020.08.009</w:t>
+        </w:r>
+      </w:hyperlink>
+    </w:p>
+    <w:bookmarkEnd w:id="40"/>
+    <w:bookmarkEnd w:id="41"/>
+    <w:p>
+      <w:r>
+        <w:br w:type="page"/>
+      </w:r>
+    </w:p>
+    <w:bookmarkEnd w:id="42"/>
+    <w:bookmarkStart w:id="43" w:name="tables-and-figure"/>
     <w:p>
       <w:pPr>
         <w:pStyle w:val="Heading1"/>
       </w:pPr>
       <w:r>
-        <w:t xml:space="preserve">Tables</w:t>
-      </w:r>
-    </w:p>
-    <w:bookmarkEnd w:id="28"/>
-    <w:bookmarkStart w:id="29" w:name="figures"/>
+        <w:t xml:space="preserve">Tables and Figure</w:t>
+      </w:r>
+    </w:p>
+    <w:p>
+      <w:pPr>
+        <w:pStyle w:val="FirstParagraph"/>
+      </w:pPr>
+      <w:r>
+        <w:rPr>
+          <w:bCs/>
+          <w:b/>
+        </w:rPr>
+        <w:t xml:space="preserve">Table 1</w:t>
+      </w:r>
+      <w:r>
+        <w:t xml:space="preserve">: XXXXXXX</w:t>
+      </w:r>
+    </w:p>
+    <w:tbl>
+      <w:tblPr>
+        <w:tblStyle w:val="Table"/>
+        <w:tblW w:type="auto" w:w="0"/>
+        <w:tblLook w:firstRow="1" w:lastRow="0" w:firstColumn="0" w:lastColumn="0" w:noHBand="0" w:noVBand="0" w:val="0020"/>
+      </w:tblPr>
+      <w:tblGrid>
+        <w:gridCol w:w="1584"/>
+        <w:gridCol w:w="1584"/>
+        <w:gridCol w:w="1584"/>
+        <w:gridCol w:w="1584"/>
+        <w:gridCol w:w="1584"/>
+      </w:tblGrid>
+      <w:tr>
+        <w:trPr>
+          <w:tblHeader w:val="true"/>
+        </w:trPr>
+        <w:tc>
+          <w:tcPr/>
+          <w:p>
+            <w:pPr>
+              <w:pStyle w:val="Compact"/>
+              <w:jc w:val="left"/>
+            </w:pPr>
+            <w:r>
+              <w:t xml:space="preserve">names</w:t>
+            </w:r>
+          </w:p>
+        </w:tc>
+        <w:tc>
+          <w:tcPr/>
+          <w:p>
+            <w:pPr>
+              <w:pStyle w:val="Compact"/>
+              <w:jc w:val="left"/>
+            </w:pPr>
+            <w:r>
+              <w:t xml:space="preserve">n</w:t>
+            </w:r>
+          </w:p>
+        </w:tc>
+        <w:tc>
+          <w:tcPr/>
+          <w:p>
+            <w:pPr>
+              <w:pStyle w:val="Compact"/>
+              <w:jc w:val="left"/>
+            </w:pPr>
+            <w:r>
+              <w:t xml:space="preserve">s</w:t>
+            </w:r>
+          </w:p>
+        </w:tc>
+        <w:tc>
+          <w:tcPr/>
+          <w:p>
+            <w:pPr>
+              <w:pStyle w:val="Compact"/>
+              <w:jc w:val="left"/>
+            </w:pPr>
+            <w:r>
+              <w:t xml:space="preserve">t</w:t>
+            </w:r>
+          </w:p>
+        </w:tc>
+        <w:tc>
+          <w:tcPr/>
+          <w:p>
+            <w:pPr>
+              <w:pStyle w:val="Compact"/>
+              <w:jc w:val="left"/>
+            </w:pPr>
+            <w:r>
+              <w:t xml:space="preserve">v</w:t>
+            </w:r>
+          </w:p>
+        </w:tc>
+      </w:tr>
+      <w:tr>
+        <w:tc>
+          <w:tcPr/>
+          <w:p>
+            <w:pPr>
+              <w:pStyle w:val="Compact"/>
+              <w:jc w:val="left"/>
+            </w:pPr>
+            <w:r>
+              <w:t xml:space="preserve">a</w:t>
+            </w:r>
+          </w:p>
+        </w:tc>
+        <w:tc>
+          <w:tcPr/>
+          <w:p>
+            <w:pPr>
+              <w:pStyle w:val="Compact"/>
+              <w:jc w:val="left"/>
+            </w:pPr>
+            <w:r>
+              <w:t xml:space="preserve">4</w:t>
+            </w:r>
+          </w:p>
+        </w:tc>
+        <w:tc>
+          <w:tcPr/>
+          <w:p>
+            <w:pPr>
+              <w:pStyle w:val="Compact"/>
+              <w:jc w:val="left"/>
+            </w:pPr>
+            <w:r>
+              <w:t xml:space="preserve">4</w:t>
+            </w:r>
+          </w:p>
+        </w:tc>
+        <w:tc>
+          <w:tcPr/>
+          <w:p>
+            <w:pPr>
+              <w:pStyle w:val="Compact"/>
+              <w:jc w:val="left"/>
+            </w:pPr>
+            <w:r>
+              <w:t xml:space="preserve">6</w:t>
+            </w:r>
+          </w:p>
+        </w:tc>
+        <w:tc>
+          <w:tcPr/>
+          <w:p>
+            <w:pPr>
+              <w:pStyle w:val="Compact"/>
+              <w:jc w:val="left"/>
+            </w:pPr>
+            <w:r>
+              <w:t xml:space="preserve">6</w:t>
+            </w:r>
+          </w:p>
+        </w:tc>
+      </w:tr>
+      <w:tr>
+        <w:tc>
+          <w:tcPr/>
+          <w:p>
+            <w:pPr>
+              <w:pStyle w:val="Compact"/>
+              <w:jc w:val="left"/>
+            </w:pPr>
+            <w:r>
+              <w:t xml:space="preserve">b</w:t>
+            </w:r>
+          </w:p>
+        </w:tc>
+        <w:tc>
+          <w:tcPr/>
+          <w:p>
+            <w:pPr>
+              <w:pStyle w:val="Compact"/>
+              <w:jc w:val="left"/>
+            </w:pPr>
+            <w:r>
+              <w:t xml:space="preserve">5</w:t>
+            </w:r>
+          </w:p>
+        </w:tc>
+        <w:tc>
+          <w:tcPr/>
+          <w:p>
+            <w:pPr>
+              <w:pStyle w:val="Compact"/>
+              <w:jc w:val="left"/>
+            </w:pPr>
+            <w:r>
+              <w:t xml:space="preserve">6</w:t>
+            </w:r>
+          </w:p>
+        </w:tc>
+        <w:tc>
+          <w:tcPr/>
+          <w:p>
+            <w:pPr>
+              <w:pStyle w:val="Compact"/>
+              <w:jc w:val="left"/>
+            </w:pPr>
+            <w:r>
+              <w:t xml:space="preserve">6</w:t>
+            </w:r>
+          </w:p>
+        </w:tc>
+        <w:tc>
+          <w:tcPr/>
+          <w:p>
+            <w:pPr>
+              <w:pStyle w:val="Compact"/>
+              <w:jc w:val="left"/>
+            </w:pPr>
+            <w:r>
+              <w:t xml:space="preserve">7</w:t>
+            </w:r>
+          </w:p>
+        </w:tc>
+      </w:tr>
+      <w:tr>
+        <w:tc>
+          <w:tcPr/>
+          <w:p>
+            <w:pPr>
+              <w:pStyle w:val="Compact"/>
+              <w:jc w:val="left"/>
+            </w:pPr>
+            <w:r>
+              <w:t xml:space="preserve">c</w:t>
+            </w:r>
+          </w:p>
+        </w:tc>
+        <w:tc>
+          <w:tcPr/>
+          <w:p>
+            <w:pPr>
+              <w:pStyle w:val="Compact"/>
+              <w:jc w:val="left"/>
+            </w:pPr>
+            <w:r>
+              <w:t xml:space="preserve">6</w:t>
+            </w:r>
+          </w:p>
+        </w:tc>
+        <w:tc>
+          <w:tcPr/>
+          <w:p>
+            <w:pPr>
+              <w:pStyle w:val="Compact"/>
+              <w:jc w:val="left"/>
+            </w:pPr>
+            <w:r>
+              <w:t xml:space="preserve">5</w:t>
+            </w:r>
+          </w:p>
+        </w:tc>
+        <w:tc>
+          <w:tcPr/>
+          <w:p>
+            <w:pPr>
+              <w:pStyle w:val="Compact"/>
+              <w:jc w:val="left"/>
+            </w:pPr>
+            <w:r>
+              <w:t xml:space="preserve">4</w:t>
+            </w:r>
+          </w:p>
+        </w:tc>
+        <w:tc>
+          <w:tcPr/>
+          <w:p>
+            <w:pPr>
+              <w:pStyle w:val="Compact"/>
+              <w:jc w:val="left"/>
+            </w:pPr>
+            <w:r>
+              <w:t xml:space="preserve">8</w:t>
+            </w:r>
+          </w:p>
+        </w:tc>
+      </w:tr>
+      <w:tr>
+        <w:tc>
+          <w:tcPr/>
+          <w:p>
+            <w:pPr>
+              <w:pStyle w:val="Compact"/>
+              <w:jc w:val="left"/>
+            </w:pPr>
+            <w:r>
+              <w:t xml:space="preserve">d</w:t>
+            </w:r>
+          </w:p>
+        </w:tc>
+        <w:tc>
+          <w:tcPr/>
+          <w:p>
+            <w:pPr>
+              <w:pStyle w:val="Compact"/>
+              <w:jc w:val="left"/>
+            </w:pPr>
+            <w:r>
+              <w:t xml:space="preserve">6</w:t>
+            </w:r>
+          </w:p>
+        </w:tc>
+        <w:tc>
+          <w:tcPr/>
+          <w:p>
+            <w:pPr>
+              <w:pStyle w:val="Compact"/>
+              <w:jc w:val="left"/>
+            </w:pPr>
+            <w:r>
+              <w:t xml:space="preserve">7</w:t>
+            </w:r>
+          </w:p>
+        </w:tc>
+        <w:tc>
+          <w:tcPr/>
+          <w:p>
+            <w:pPr>
+              <w:pStyle w:val="Compact"/>
+              <w:jc w:val="left"/>
+            </w:pPr>
+            <w:r>
+              <w:t xml:space="preserve">5</w:t>
+            </w:r>
+          </w:p>
+        </w:tc>
+        <w:tc>
+          <w:tcPr/>
+          <w:p>
+            <w:pPr>
+              <w:pStyle w:val="Compact"/>
+              <w:jc w:val="left"/>
+            </w:pPr>
+            <w:r>
+              <w:t xml:space="preserve">9</w:t>
+            </w:r>
+          </w:p>
+        </w:tc>
+      </w:tr>
+    </w:tbl>
+    <w:p>
+      <w:r>
+        <w:br w:type="page"/>
+      </w:r>
+    </w:p>
+    <w:p>
+      <w:pPr>
+        <w:pStyle w:val="BodyText"/>
+      </w:pPr>
+      <w:r>
+        <w:rPr>
+          <w:bCs/>
+          <w:b/>
+        </w:rPr>
+        <w:t xml:space="preserve">Table 2</w:t>
+      </w:r>
+      <w:r>
+        <w:t xml:space="preserve">: XXXXXXX</w:t>
+      </w:r>
+    </w:p>
+    <w:tbl>
+      <w:tblPr>
+        <w:tblStyle w:val="Table"/>
+        <w:tblW w:type="auto" w:w="0"/>
+        <w:tblLook w:firstRow="1" w:lastRow="0" w:firstColumn="0" w:lastColumn="0" w:noHBand="0" w:noVBand="0" w:val="0020"/>
+      </w:tblPr>
+      <w:tblGrid>
+        <w:gridCol w:w="1584"/>
+        <w:gridCol w:w="1584"/>
+        <w:gridCol w:w="1584"/>
+        <w:gridCol w:w="1584"/>
+        <w:gridCol w:w="1584"/>
+      </w:tblGrid>
+      <w:tr>
+        <w:trPr>
+          <w:tblHeader w:val="true"/>
+        </w:trPr>
+        <w:tc>
+          <w:tcPr/>
+          <w:p>
+            <w:pPr>
+              <w:pStyle w:val="Compact"/>
+              <w:jc w:val="left"/>
+            </w:pPr>
+            <w:r>
+              <w:t xml:space="preserve">names</w:t>
+            </w:r>
+          </w:p>
+        </w:tc>
+        <w:tc>
+          <w:tcPr/>
+          <w:p>
+            <w:pPr>
+              <w:pStyle w:val="Compact"/>
+              <w:jc w:val="left"/>
+            </w:pPr>
+            <w:r>
+              <w:t xml:space="preserve">n</w:t>
+            </w:r>
+          </w:p>
+        </w:tc>
+        <w:tc>
+          <w:tcPr/>
+          <w:p>
+            <w:pPr>
+              <w:pStyle w:val="Compact"/>
+              <w:jc w:val="left"/>
+            </w:pPr>
+            <w:r>
+              <w:t xml:space="preserve">s</w:t>
+            </w:r>
+          </w:p>
+        </w:tc>
+        <w:tc>
+          <w:tcPr/>
+          <w:p>
+            <w:pPr>
+              <w:pStyle w:val="Compact"/>
+              <w:jc w:val="left"/>
+            </w:pPr>
+            <w:r>
+              <w:t xml:space="preserve">t</w:t>
+            </w:r>
+          </w:p>
+        </w:tc>
+        <w:tc>
+          <w:tcPr/>
+          <w:p>
+            <w:pPr>
+              <w:pStyle w:val="Compact"/>
+              <w:jc w:val="left"/>
+            </w:pPr>
+            <w:r>
+              <w:t xml:space="preserve">v</w:t>
+            </w:r>
+          </w:p>
+        </w:tc>
+      </w:tr>
+      <w:tr>
+        <w:tc>
+          <w:tcPr/>
+          <w:p>
+            <w:pPr>
+              <w:pStyle w:val="Compact"/>
+              <w:jc w:val="left"/>
+            </w:pPr>
+            <w:r>
+              <w:t xml:space="preserve">a</w:t>
+            </w:r>
+          </w:p>
+        </w:tc>
+        <w:tc>
+          <w:tcPr/>
+          <w:p>
+            <w:pPr>
+              <w:pStyle w:val="Compact"/>
+              <w:jc w:val="left"/>
+            </w:pPr>
+            <w:r>
+              <w:t xml:space="preserve">4</w:t>
+            </w:r>
+          </w:p>
+        </w:tc>
+        <w:tc>
+          <w:tcPr/>
+          <w:p>
+            <w:pPr>
+              <w:pStyle w:val="Compact"/>
+              <w:jc w:val="left"/>
+            </w:pPr>
+            <w:r>
+              <w:t xml:space="preserve">4</w:t>
+            </w:r>
+          </w:p>
+        </w:tc>
+        <w:tc>
+          <w:tcPr/>
+          <w:p>
+            <w:pPr>
+              <w:pStyle w:val="Compact"/>
+              <w:jc w:val="left"/>
+            </w:pPr>
+            <w:r>
+              <w:t xml:space="preserve">6</w:t>
+            </w:r>
+          </w:p>
+        </w:tc>
+        <w:tc>
+          <w:tcPr/>
+          <w:p>
+            <w:pPr>
+              <w:pStyle w:val="Compact"/>
+              <w:jc w:val="left"/>
+            </w:pPr>
+            <w:r>
+              <w:t xml:space="preserve">6</w:t>
+            </w:r>
+          </w:p>
+        </w:tc>
+      </w:tr>
+      <w:tr>
+        <w:tc>
+          <w:tcPr/>
+          <w:p>
+            <w:pPr>
+              <w:pStyle w:val="Compact"/>
+              <w:jc w:val="left"/>
+            </w:pPr>
+            <w:r>
+              <w:t xml:space="preserve">b</w:t>
+            </w:r>
+          </w:p>
+        </w:tc>
+        <w:tc>
+          <w:tcPr/>
+          <w:p>
+            <w:pPr>
+              <w:pStyle w:val="Compact"/>
+              <w:jc w:val="left"/>
+            </w:pPr>
+            <w:r>
+              <w:t xml:space="preserve">5</w:t>
+            </w:r>
+          </w:p>
+        </w:tc>
+        <w:tc>
+          <w:tcPr/>
+          <w:p>
+            <w:pPr>
+              <w:pStyle w:val="Compact"/>
+              <w:jc w:val="left"/>
+            </w:pPr>
+            <w:r>
+              <w:t xml:space="preserve">6</w:t>
+            </w:r>
+          </w:p>
+        </w:tc>
+        <w:tc>
+          <w:tcPr/>
+          <w:p>
+            <w:pPr>
+              <w:pStyle w:val="Compact"/>
+              <w:jc w:val="left"/>
+            </w:pPr>
+            <w:r>
+              <w:t xml:space="preserve">6</w:t>
+            </w:r>
+          </w:p>
+        </w:tc>
+        <w:tc>
+          <w:tcPr/>
+          <w:p>
+            <w:pPr>
+              <w:pStyle w:val="Compact"/>
+              <w:jc w:val="left"/>
+            </w:pPr>
+            <w:r>
+              <w:t xml:space="preserve">7</w:t>
+            </w:r>
+          </w:p>
+        </w:tc>
+      </w:tr>
+      <w:tr>
+        <w:tc>
+          <w:tcPr/>
+          <w:p>
+            <w:pPr>
+              <w:pStyle w:val="Compact"/>
+              <w:jc w:val="left"/>
+            </w:pPr>
+            <w:r>
+              <w:t xml:space="preserve">c</w:t>
+            </w:r>
+          </w:p>
+        </w:tc>
+        <w:tc>
+          <w:tcPr/>
+          <w:p>
+            <w:pPr>
+              <w:pStyle w:val="Compact"/>
+              <w:jc w:val="left"/>
+            </w:pPr>
+            <w:r>
+              <w:t xml:space="preserve">6</w:t>
+            </w:r>
+          </w:p>
+        </w:tc>
+        <w:tc>
+          <w:tcPr/>
+          <w:p>
+            <w:pPr>
+              <w:pStyle w:val="Compact"/>
+              <w:jc w:val="left"/>
+            </w:pPr>
+            <w:r>
+              <w:t xml:space="preserve">5</w:t>
+            </w:r>
+          </w:p>
+        </w:tc>
+        <w:tc>
+          <w:tcPr/>
+          <w:p>
+            <w:pPr>
+              <w:pStyle w:val="Compact"/>
+              <w:jc w:val="left"/>
+            </w:pPr>
+            <w:r>
+              <w:t xml:space="preserve">4</w:t>
+            </w:r>
+          </w:p>
+        </w:tc>
+        <w:tc>
+          <w:tcPr/>
+          <w:p>
+            <w:pPr>
+              <w:pStyle w:val="Compact"/>
+              <w:jc w:val="left"/>
+            </w:pPr>
+            <w:r>
+              <w:t xml:space="preserve">8</w:t>
+            </w:r>
+          </w:p>
+        </w:tc>
+      </w:tr>
+      <w:tr>
+        <w:tc>
+          <w:tcPr/>
+          <w:p>
+            <w:pPr>
+              <w:pStyle w:val="Compact"/>
+              <w:jc w:val="left"/>
+            </w:pPr>
+            <w:r>
+              <w:t xml:space="preserve">d</w:t>
+            </w:r>
+          </w:p>
+        </w:tc>
+        <w:tc>
+          <w:tcPr/>
+          <w:p>
+            <w:pPr>
+              <w:pStyle w:val="Compact"/>
+              <w:jc w:val="left"/>
+            </w:pPr>
+            <w:r>
+              <w:t xml:space="preserve">6</w:t>
+            </w:r>
+          </w:p>
+        </w:tc>
+        <w:tc>
+          <w:tcPr/>
+          <w:p>
+            <w:pPr>
+              <w:pStyle w:val="Compact"/>
+              <w:jc w:val="left"/>
+            </w:pPr>
+            <w:r>
+              <w:t xml:space="preserve">7</w:t>
+            </w:r>
+          </w:p>
+        </w:tc>
+        <w:tc>
+          <w:tcPr/>
+          <w:p>
+            <w:pPr>
+              <w:pStyle w:val="Compact"/>
+              <w:jc w:val="left"/>
+            </w:pPr>
+            <w:r>
+              <w:t xml:space="preserve">5</w:t>
+            </w:r>
+          </w:p>
+        </w:tc>
+        <w:tc>
+          <w:tcPr/>
+          <w:p>
+            <w:pPr>
+              <w:pStyle w:val="Compact"/>
+              <w:jc w:val="left"/>
+            </w:pPr>
+            <w:r>
+              <w:t xml:space="preserve">9</w:t>
+            </w:r>
+          </w:p>
+        </w:tc>
+      </w:tr>
+    </w:tbl>
+    <w:p>
+      <w:r>
+        <w:br w:type="page"/>
+      </w:r>
+    </w:p>
+    <w:bookmarkEnd w:id="43"/>
+    <w:bookmarkStart w:id="45" w:name="figures"/>
     <w:p>
       <w:pPr>
         <w:pStyle w:val="Heading1"/>
@@ -147,7 +1336,80 @@
         <w:t xml:space="preserve">Figures</w:t>
       </w:r>
     </w:p>
-    <w:bookmarkEnd w:id="29"/>
+    <w:p>
+      <w:pPr>
+        <w:pStyle w:val="FirstParagraph"/>
+      </w:pPr>
+      <w:r>
+        <w:t xml:space="preserve">Figure 1: XXXXX</w:t>
+      </w:r>
+    </w:p>
+    <w:p>
+      <w:pPr>
+        <w:pStyle w:val="BodyText"/>
+      </w:pPr>
+      <w:r>
+        <w:drawing>
+          <wp:inline>
+            <wp:extent cx="5943600" cy="5539435"/>
+            <wp:effectExtent b="0" l="0" r="0" t="0"/>
+            <wp:docPr descr="" title="" id="1" name="Picture"/>
+            <a:graphic>
+              <a:graphicData uri="http://schemas.openxmlformats.org/drawingml/2006/picture">
+                <pic:pic>
+                  <pic:nvPicPr>
+                    <pic:cNvPr descr="/Users/tonisignes/Desktop/Drive%20UMH/1.%20PROJECTS/PR344_Nitra_Slovakia_Scientific_Articles/3.%20Posit%20Projects/Reseach_Articles_EuroDisBioFood/figures/Fig1.png" id="0" name="Picture"/>
+                    <pic:cNvPicPr>
+                      <a:picLocks noChangeArrowheads="1" noChangeAspect="1"/>
+                    </pic:cNvPicPr>
+                  </pic:nvPicPr>
+                  <pic:blipFill>
+                    <a:blip r:embed="rId44"/>
+                    <a:stretch>
+                      <a:fillRect/>
+                    </a:stretch>
+                  </pic:blipFill>
+                  <pic:spPr bwMode="auto">
+                    <a:xfrm>
+                      <a:off x="0" y="0"/>
+                      <a:ext cx="5943600" cy="5539435"/>
+                    </a:xfrm>
+                    <a:prstGeom prst="rect">
+                      <a:avLst/>
+                    </a:prstGeom>
+                    <a:noFill/>
+                    <a:ln w="9525">
+                      <a:noFill/>
+                      <a:headEnd/>
+                      <a:tailEnd/>
+                    </a:ln>
+                  </pic:spPr>
+                </pic:pic>
+              </a:graphicData>
+            </a:graphic>
+          </wp:inline>
+        </w:drawing>
+      </w:r>
+    </w:p>
+    <w:bookmarkEnd w:id="45"/>
+    <w:bookmarkStart w:id="46" w:name="si"/>
+    <w:p>
+      <w:pPr>
+        <w:pStyle w:val="Heading1"/>
+      </w:pPr>
+      <w:r>
+        <w:t xml:space="preserve">SI</w:t>
+      </w:r>
+    </w:p>
+    <w:p>
+      <w:pPr>
+        <w:pStyle w:val="FirstParagraph"/>
+      </w:pPr>
+      <w:r>
+        <w:t xml:space="preserve">Here the support information.</w:t>
+      </w:r>
+    </w:p>
+    <w:bookmarkEnd w:id="46"/>
     <w:sectPr>
       <w:footerReference r:id="rId10" w:type="even"/>
       <w:footerReference r:id="rId9" w:type="default"/>

</xml_diff>